<commit_message>
Maj maquettes web dans le cahier des charges
</commit_message>
<xml_diff>
--- a/Cahier des charges/description des services.docx
+++ b/Cahier des charges/description des services.docx
@@ -61,6 +61,8 @@
       <w:r>
         <w:t>Par la voix</w:t>
       </w:r>
+      <w:bookmarkStart w:id="0" w:name="_GoBack"/>
+      <w:bookmarkEnd w:id="0"/>
     </w:p>
     <w:p>
       <w:pPr>
@@ -142,11 +144,89 @@
         <w:rPr>
           <w:noProof/>
         </w:rPr>
+        <w:t xml:space="preserve">         </w:t>
+      </w:r>
+    </w:p>
+    <w:p>
+      <w:pPr>
+        <w:keepNext/>
+      </w:pPr>
+      <w:r>
+        <w:rPr>
+          <w:noProof/>
+        </w:rPr>
         <w:drawing>
-          <wp:inline distT="0" distB="0" distL="0" distR="0" wp14:anchorId="7367EE52" wp14:editId="752EB580">
-            <wp:extent cx="1600200" cy="2477980"/>
-            <wp:effectExtent l="0" t="0" r="0" b="0"/>
-            <wp:docPr id="1" name="Image 1"/>
+          <wp:anchor distT="0" distB="0" distL="114300" distR="114300" simplePos="0" relativeHeight="251658240" behindDoc="1" locked="0" layoutInCell="1" allowOverlap="1">
+            <wp:simplePos x="0" y="0"/>
+            <wp:positionH relativeFrom="column">
+              <wp:posOffset>3435985</wp:posOffset>
+            </wp:positionH>
+            <wp:positionV relativeFrom="paragraph">
+              <wp:posOffset>8255</wp:posOffset>
+            </wp:positionV>
+            <wp:extent cx="2732400" cy="2185200"/>
+            <wp:effectExtent l="0" t="0" r="0" b="5715"/>
+            <wp:wrapNone/>
+            <wp:docPr id="6" name="Image 6"/>
+            <wp:cNvGraphicFramePr>
+              <a:graphicFrameLocks xmlns:a="http://schemas.openxmlformats.org/drawingml/2006/main" noChangeAspect="1"/>
+            </wp:cNvGraphicFramePr>
+            <a:graphic xmlns:a="http://schemas.openxmlformats.org/drawingml/2006/main">
+              <a:graphicData uri="http://schemas.openxmlformats.org/drawingml/2006/picture">
+                <pic:pic xmlns:pic="http://schemas.openxmlformats.org/drawingml/2006/picture">
+                  <pic:nvPicPr>
+                    <pic:cNvPr id="0" name="Picture 2"/>
+                    <pic:cNvPicPr>
+                      <a:picLocks noChangeAspect="1" noChangeArrowheads="1"/>
+                    </pic:cNvPicPr>
+                  </pic:nvPicPr>
+                  <pic:blipFill>
+                    <a:blip r:embed="rId5">
+                      <a:extLst>
+                        <a:ext uri="{28A0092B-C50C-407E-A947-70E740481C1C}">
+                          <a14:useLocalDpi xmlns:a14="http://schemas.microsoft.com/office/drawing/2010/main" val="0"/>
+                        </a:ext>
+                      </a:extLst>
+                    </a:blip>
+                    <a:srcRect/>
+                    <a:stretch>
+                      <a:fillRect/>
+                    </a:stretch>
+                  </pic:blipFill>
+                  <pic:spPr bwMode="auto">
+                    <a:xfrm>
+                      <a:off x="0" y="0"/>
+                      <a:ext cx="2732400" cy="2185200"/>
+                    </a:xfrm>
+                    <a:prstGeom prst="rect">
+                      <a:avLst/>
+                    </a:prstGeom>
+                    <a:noFill/>
+                    <a:ln>
+                      <a:noFill/>
+                    </a:ln>
+                  </pic:spPr>
+                </pic:pic>
+              </a:graphicData>
+            </a:graphic>
+            <wp14:sizeRelH relativeFrom="margin">
+              <wp14:pctWidth>0</wp14:pctWidth>
+            </wp14:sizeRelH>
+            <wp14:sizeRelV relativeFrom="margin">
+              <wp14:pctHeight>0</wp14:pctHeight>
+            </wp14:sizeRelV>
+          </wp:anchor>
+        </w:drawing>
+      </w:r>
+      <w:r>
+        <w:rPr>
+          <w:noProof/>
+        </w:rPr>
+        <w:drawing>
+          <wp:inline distT="0" distB="0" distL="0" distR="0">
+            <wp:extent cx="2700000" cy="2160000"/>
+            <wp:effectExtent l="0" t="0" r="5715" b="0"/>
+            <wp:docPr id="5" name="Image 5"/>
             <wp:cNvGraphicFramePr>
               <a:graphicFrameLocks xmlns:a="http://schemas.openxmlformats.org/drawingml/2006/main" noChangeAspect="1"/>
             </wp:cNvGraphicFramePr>
@@ -159,21 +239,23 @@
                       <a:picLocks noChangeAspect="1" noChangeArrowheads="1"/>
                     </pic:cNvPicPr>
                   </pic:nvPicPr>
-                  <pic:blipFill rotWithShape="1">
-                    <a:blip r:embed="rId5">
+                  <pic:blipFill>
+                    <a:blip r:embed="rId6">
                       <a:extLst>
                         <a:ext uri="{28A0092B-C50C-407E-A947-70E740481C1C}">
                           <a14:useLocalDpi xmlns:a14="http://schemas.microsoft.com/office/drawing/2010/main" val="0"/>
                         </a:ext>
                       </a:extLst>
                     </a:blip>
-                    <a:srcRect l="45430" t="4776"/>
-                    <a:stretch/>
+                    <a:srcRect/>
+                    <a:stretch>
+                      <a:fillRect/>
+                    </a:stretch>
                   </pic:blipFill>
                   <pic:spPr bwMode="auto">
                     <a:xfrm>
                       <a:off x="0" y="0"/>
-                      <a:ext cx="1600200" cy="2477980"/>
+                      <a:ext cx="2700000" cy="2160000"/>
                     </a:xfrm>
                     <a:prstGeom prst="rect">
                       <a:avLst/>
@@ -182,11 +264,6 @@
                     <a:ln>
                       <a:noFill/>
                     </a:ln>
-                    <a:extLst>
-                      <a:ext uri="{53640926-AAD7-44D8-BBD7-CCE9431645EC}">
-                        <a14:shadowObscured xmlns:a14="http://schemas.microsoft.com/office/drawing/2010/main"/>
-                      </a:ext>
-                    </a:extLst>
                   </pic:spPr>
                 </pic:pic>
               </a:graphicData>
@@ -198,19 +275,73 @@
         <w:rPr>
           <w:noProof/>
         </w:rPr>
+        <w:t xml:space="preserve">                              </w:t>
+      </w:r>
+    </w:p>
+    <w:p>
+      <w:pPr>
+        <w:pStyle w:val="Lgende"/>
+      </w:pPr>
+      <w:r>
+        <w:t xml:space="preserve">                    </w:t>
+      </w:r>
+      <w:r>
+        <w:t xml:space="preserve"> </w:t>
+      </w:r>
+      <w:r>
+        <w:t xml:space="preserve">Figure </w:t>
+      </w:r>
+      <w:r>
+        <w:t>1</w:t>
+      </w:r>
+      <w:r>
+        <w:t xml:space="preserve"> :</w:t>
+      </w:r>
+      <w:r>
+        <w:t xml:space="preserve"> Page connexion.</w:t>
+      </w:r>
+      <w:r>
+        <w:tab/>
+      </w:r>
+      <w:r>
+        <w:tab/>
+      </w:r>
+      <w:r>
+        <w:tab/>
+      </w:r>
+      <w:r>
+        <w:tab/>
+      </w:r>
+      <w:r>
+        <w:tab/>
+      </w:r>
+      <w:r>
+        <w:t xml:space="preserve">                </w:t>
+      </w:r>
+      <w:r>
+        <w:t>Figure 2 :</w:t>
+      </w:r>
+      <w:r>
+        <w:t xml:space="preserve"> Page Lumières</w:t>
+      </w:r>
+      <w:r>
+        <w:t xml:space="preserve"> </w:t>
+      </w:r>
+    </w:p>
+    <w:p>
+      <w:pPr>
+        <w:keepNext/>
+      </w:pPr>
+      <w:r>
+        <w:rPr>
+          <w:noProof/>
+        </w:rPr>
+        <w:lastRenderedPageBreak/>
         <w:drawing>
-          <wp:anchor distT="0" distB="0" distL="114300" distR="114300" simplePos="0" relativeHeight="251659264" behindDoc="1" locked="0" layoutInCell="1" allowOverlap="1" wp14:anchorId="1C3B66C6">
-            <wp:simplePos x="0" y="0"/>
-            <wp:positionH relativeFrom="column">
-              <wp:posOffset>3586480</wp:posOffset>
-            </wp:positionH>
-            <wp:positionV relativeFrom="paragraph">
-              <wp:posOffset>8255</wp:posOffset>
-            </wp:positionV>
-            <wp:extent cx="1603375" cy="2482850"/>
-            <wp:effectExtent l="0" t="0" r="0" b="0"/>
-            <wp:wrapNone/>
-            <wp:docPr id="3" name="Image 3"/>
+          <wp:inline distT="0" distB="0" distL="0" distR="0" wp14:anchorId="0EB7D64C" wp14:editId="3DA4D8FB">
+            <wp:extent cx="2703600" cy="2163600"/>
+            <wp:effectExtent l="0" t="0" r="1905" b="8255"/>
+            <wp:docPr id="7" name="Image 7"/>
             <wp:cNvGraphicFramePr>
               <a:graphicFrameLocks xmlns:a="http://schemas.openxmlformats.org/drawingml/2006/main" noChangeAspect="1"/>
             </wp:cNvGraphicFramePr>
@@ -223,21 +354,23 @@
                       <a:picLocks noChangeAspect="1" noChangeArrowheads="1"/>
                     </pic:cNvPicPr>
                   </pic:nvPicPr>
-                  <pic:blipFill rotWithShape="1">
-                    <a:blip r:embed="rId6">
+                  <pic:blipFill>
+                    <a:blip r:embed="rId7">
                       <a:extLst>
                         <a:ext uri="{28A0092B-C50C-407E-A947-70E740481C1C}">
                           <a14:useLocalDpi xmlns:a14="http://schemas.microsoft.com/office/drawing/2010/main" val="0"/>
                         </a:ext>
                       </a:extLst>
                     </a:blip>
-                    <a:srcRect l="45430" t="4776"/>
-                    <a:stretch/>
+                    <a:srcRect/>
+                    <a:stretch>
+                      <a:fillRect/>
+                    </a:stretch>
                   </pic:blipFill>
                   <pic:spPr bwMode="auto">
                     <a:xfrm>
                       <a:off x="0" y="0"/>
-                      <a:ext cx="1603375" cy="2482850"/>
+                      <a:ext cx="2703600" cy="2163600"/>
                     </a:xfrm>
                     <a:prstGeom prst="rect">
                       <a:avLst/>
@@ -246,186 +379,6 @@
                     <a:ln>
                       <a:noFill/>
                     </a:ln>
-                    <a:extLst>
-                      <a:ext uri="{53640926-AAD7-44D8-BBD7-CCE9431645EC}">
-                        <a14:shadowObscured xmlns:a14="http://schemas.microsoft.com/office/drawing/2010/main"/>
-                      </a:ext>
-                    </a:extLst>
-                  </pic:spPr>
-                </pic:pic>
-              </a:graphicData>
-            </a:graphic>
-          </wp:anchor>
-        </w:drawing>
-      </w:r>
-      <w:r>
-        <w:rPr>
-          <w:noProof/>
-        </w:rPr>
-        <w:t xml:space="preserve">         </w:t>
-      </w:r>
-    </w:p>
-    <w:p>
-      <w:pPr>
-        <w:keepNext/>
-      </w:pPr>
-    </w:p>
-    <w:p>
-      <w:pPr>
-        <w:pStyle w:val="Lgende"/>
-      </w:pPr>
-      <w:r>
-        <w:t xml:space="preserve"> </w:t>
-      </w:r>
-      <w:r>
-        <w:t xml:space="preserve">Figure </w:t>
-      </w:r>
-      <w:r>
-        <w:t>1</w:t>
-      </w:r>
-      <w:r>
-        <w:t xml:space="preserve"> : Activité connexion</w:t>
-      </w:r>
-      <w:r>
-        <w:t xml:space="preserve">                </w:t>
-      </w:r>
-      <w:r>
-        <w:tab/>
-      </w:r>
-      <w:r>
-        <w:tab/>
-      </w:r>
-      <w:r>
-        <w:tab/>
-      </w:r>
-      <w:r>
-        <w:tab/>
-      </w:r>
-      <w:r>
-        <w:tab/>
-      </w:r>
-      <w:r>
-        <w:t xml:space="preserve">Figure 2 : Représentation du menu    </w:t>
-      </w:r>
-    </w:p>
-    <w:p>
-      <w:pPr>
-        <w:keepNext/>
-      </w:pPr>
-      <w:r>
-        <w:rPr>
-          <w:noProof/>
-        </w:rPr>
-        <w:lastRenderedPageBreak/>
-        <w:drawing>
-          <wp:anchor distT="0" distB="0" distL="114300" distR="114300" simplePos="0" relativeHeight="251658240" behindDoc="0" locked="0" layoutInCell="1" allowOverlap="1" wp14:anchorId="74DC1459">
-            <wp:simplePos x="0" y="0"/>
-            <wp:positionH relativeFrom="margin">
-              <wp:posOffset>3051810</wp:posOffset>
-            </wp:positionH>
-            <wp:positionV relativeFrom="paragraph">
-              <wp:posOffset>0</wp:posOffset>
-            </wp:positionV>
-            <wp:extent cx="1600164" cy="2491740"/>
-            <wp:effectExtent l="0" t="0" r="635" b="3810"/>
-            <wp:wrapSquare wrapText="bothSides"/>
-            <wp:docPr id="4" name="Image 4"/>
-            <wp:cNvGraphicFramePr>
-              <a:graphicFrameLocks xmlns:a="http://schemas.openxmlformats.org/drawingml/2006/main" noChangeAspect="1"/>
-            </wp:cNvGraphicFramePr>
-            <a:graphic xmlns:a="http://schemas.openxmlformats.org/drawingml/2006/main">
-              <a:graphicData uri="http://schemas.openxmlformats.org/drawingml/2006/picture">
-                <pic:pic xmlns:pic="http://schemas.openxmlformats.org/drawingml/2006/picture">
-                  <pic:nvPicPr>
-                    <pic:cNvPr id="0" name="Picture 4"/>
-                    <pic:cNvPicPr>
-                      <a:picLocks noChangeAspect="1" noChangeArrowheads="1"/>
-                    </pic:cNvPicPr>
-                  </pic:nvPicPr>
-                  <pic:blipFill rotWithShape="1">
-                    <a:blip r:embed="rId7">
-                      <a:extLst>
-                        <a:ext uri="{28A0092B-C50C-407E-A947-70E740481C1C}">
-                          <a14:useLocalDpi xmlns:a14="http://schemas.microsoft.com/office/drawing/2010/main" val="0"/>
-                        </a:ext>
-                      </a:extLst>
-                    </a:blip>
-                    <a:srcRect l="45563" t="4478"/>
-                    <a:stretch/>
-                  </pic:blipFill>
-                  <pic:spPr bwMode="auto">
-                    <a:xfrm>
-                      <a:off x="0" y="0"/>
-                      <a:ext cx="1600164" cy="2491740"/>
-                    </a:xfrm>
-                    <a:prstGeom prst="rect">
-                      <a:avLst/>
-                    </a:prstGeom>
-                    <a:noFill/>
-                    <a:ln>
-                      <a:noFill/>
-                    </a:ln>
-                    <a:extLst>
-                      <a:ext uri="{53640926-AAD7-44D8-BBD7-CCE9431645EC}">
-                        <a14:shadowObscured xmlns:a14="http://schemas.microsoft.com/office/drawing/2010/main"/>
-                      </a:ext>
-                    </a:extLst>
-                  </pic:spPr>
-                </pic:pic>
-              </a:graphicData>
-            </a:graphic>
-          </wp:anchor>
-        </w:drawing>
-      </w:r>
-      <w:r>
-        <w:rPr>
-          <w:noProof/>
-        </w:rPr>
-        <w:drawing>
-          <wp:inline distT="0" distB="0" distL="0" distR="0" wp14:anchorId="1499E98A" wp14:editId="6FA11C56">
-            <wp:extent cx="1607820" cy="2497586"/>
-            <wp:effectExtent l="0" t="0" r="0" b="0"/>
-            <wp:docPr id="2" name="Image 2"/>
-            <wp:cNvGraphicFramePr>
-              <a:graphicFrameLocks xmlns:a="http://schemas.openxmlformats.org/drawingml/2006/main" noChangeAspect="1"/>
-            </wp:cNvGraphicFramePr>
-            <a:graphic xmlns:a="http://schemas.openxmlformats.org/drawingml/2006/main">
-              <a:graphicData uri="http://schemas.openxmlformats.org/drawingml/2006/picture">
-                <pic:pic xmlns:pic="http://schemas.openxmlformats.org/drawingml/2006/picture">
-                  <pic:nvPicPr>
-                    <pic:cNvPr id="0" name="Picture 2"/>
-                    <pic:cNvPicPr>
-                      <a:picLocks noChangeAspect="1" noChangeArrowheads="1"/>
-                    </pic:cNvPicPr>
-                  </pic:nvPicPr>
-                  <pic:blipFill rotWithShape="1">
-                    <a:blip r:embed="rId8">
-                      <a:extLst>
-                        <a:ext uri="{28A0092B-C50C-407E-A947-70E740481C1C}">
-                          <a14:useLocalDpi xmlns:a14="http://schemas.microsoft.com/office/drawing/2010/main" val="0"/>
-                        </a:ext>
-                      </a:extLst>
-                    </a:blip>
-                    <a:srcRect l="45430" t="4478"/>
-                    <a:stretch/>
-                  </pic:blipFill>
-                  <pic:spPr bwMode="auto">
-                    <a:xfrm>
-                      <a:off x="0" y="0"/>
-                      <a:ext cx="1615156" cy="2508982"/>
-                    </a:xfrm>
-                    <a:prstGeom prst="rect">
-                      <a:avLst/>
-                    </a:prstGeom>
-                    <a:noFill/>
-                    <a:ln>
-                      <a:noFill/>
-                    </a:ln>
-                    <a:extLst>
-                      <a:ext uri="{53640926-AAD7-44D8-BBD7-CCE9431645EC}">
-                        <a14:shadowObscured xmlns:a14="http://schemas.microsoft.com/office/drawing/2010/main"/>
-                      </a:ext>
-                    </a:extLst>
                   </pic:spPr>
                 </pic:pic>
               </a:graphicData>
@@ -451,7 +404,13 @@
         <w:t xml:space="preserve">       </w:t>
       </w:r>
       <w:r>
-        <w:t>Figure 3 : Activité lumières</w:t>
+        <w:t xml:space="preserve">                    </w:t>
+      </w:r>
+      <w:r>
+        <w:t xml:space="preserve">Figure 3 : </w:t>
+      </w:r>
+      <w:r>
+        <w:t>Page Utilisateurs</w:t>
       </w:r>
       <w:r>
         <w:t xml:space="preserve"> </w:t>
@@ -467,10 +426,6 @@
       </w:r>
       <w:r>
         <w:tab/>
-        <w:t xml:space="preserve"> </w:t>
-      </w:r>
-      <w:r>
-        <w:t>Figure 4 : Activité Utilisateurs</w:t>
       </w:r>
     </w:p>
     <w:p>
@@ -650,8 +605,6 @@
           <w:szCs w:val="28"/>
         </w:rPr>
       </w:pPr>
-      <w:bookmarkStart w:id="0" w:name="_GoBack"/>
-      <w:bookmarkEnd w:id="0"/>
       <w:r>
         <w:rPr>
           <w:szCs w:val="28"/>
@@ -702,12 +655,12 @@
           <w:szCs w:val="28"/>
           <w:u w:val="single"/>
         </w:rPr>
+        <w:t>La base de données</w:t>
+      </w:r>
+    </w:p>
+    <w:p>
+      <w:r>
         <w:lastRenderedPageBreak/>
-        <w:t>La base de données</w:t>
-      </w:r>
-    </w:p>
-    <w:p>
-      <w:r>
         <w:t>Une base de données sur un serveur (Raspberry Pi) sera utilisée contenant</w:t>
       </w:r>
       <w:r>

</xml_diff>

<commit_message>
Maj explications page web
</commit_message>
<xml_diff>
--- a/Cahier des charges/description des services.docx
+++ b/Cahier des charges/description des services.docx
@@ -37,12 +37,15 @@
           <w:szCs w:val="28"/>
           <w:u w:val="single"/>
         </w:rPr>
-        <w:t>Application</w:t>
-      </w:r>
-    </w:p>
-    <w:p>
-      <w:r>
-        <w:t xml:space="preserve">Le contrôle se fera par le biais d’une application Android. </w:t>
+        <w:t>Page web</w:t>
+      </w:r>
+    </w:p>
+    <w:p>
+      <w:r>
+        <w:t xml:space="preserve">Le contrôle se fera par le biais d’une </w:t>
+      </w:r>
+      <w:r>
+        <w:t>page web. Ainsi le contrôle sera disponible par tout appareil pouvant utiliser un navigateur web0</w:t>
       </w:r>
     </w:p>
     <w:p>
@@ -61,8 +64,6 @@
       <w:r>
         <w:t>Par la voix</w:t>
       </w:r>
-      <w:bookmarkStart w:id="0" w:name="_GoBack"/>
-      <w:bookmarkEnd w:id="0"/>
     </w:p>
     <w:p>
       <w:pPr>
@@ -78,12 +79,13 @@
     </w:p>
     <w:p>
       <w:r>
-        <w:t>On ne veut pas que n’importe qui télécharge l’application et éteint les lumières. Avant de pouvoirs utiliser les options de contrôles, l’utilisateur devra d’abord se connecter.</w:t>
-      </w:r>
-    </w:p>
-    <w:p>
-      <w:r>
-        <w:t>A l’allumage de l’application cherchera à se connecter avec le serveur mère afin de pouvoir transmettre des instructions. Les instructions seront transmises aux différents scripts agissant sur la base de données et les lampes.</w:t>
+        <w:t xml:space="preserve">On ne veut pas que n’importe qui </w:t>
+      </w:r>
+      <w:r>
+        <w:t>utilise la page web</w:t>
+      </w:r>
+      <w:r>
+        <w:t xml:space="preserve"> et éteint les lumières. Avant de pouvoirs utiliser les options de contrôles, l’utilisateur devra d’abord se connecter.</w:t>
       </w:r>
     </w:p>
     <w:p>
@@ -100,7 +102,13 @@
         </w:numPr>
       </w:pPr>
       <w:r>
-        <w:t>Une activité pour la connexion</w:t>
+        <w:t xml:space="preserve">Une </w:t>
+      </w:r>
+      <w:r>
+        <w:t>page</w:t>
+      </w:r>
+      <w:r>
+        <w:t xml:space="preserve"> pour la connexion</w:t>
       </w:r>
     </w:p>
     <w:p>
@@ -112,7 +120,13 @@
         </w:numPr>
       </w:pPr>
       <w:r>
-        <w:t>Une activité listant les lampes disponibles.</w:t>
+        <w:t xml:space="preserve">Une </w:t>
+      </w:r>
+      <w:r>
+        <w:t>page</w:t>
+      </w:r>
+      <w:r>
+        <w:t xml:space="preserve"> listant les lampes disponibles.</w:t>
       </w:r>
     </w:p>
     <w:p>
@@ -124,12 +138,59 @@
         </w:numPr>
       </w:pPr>
       <w:r>
-        <w:t>Une activité listant les utilisateurs.</w:t>
-      </w:r>
-    </w:p>
-    <w:p>
-      <w:r>
-        <w:t>Afin d’avoir une idée de l’emplacement des différents composants de l’application. Une maquette pour chaque activité a été réaliser.</w:t>
+        <w:t xml:space="preserve">Une </w:t>
+      </w:r>
+      <w:r>
+        <w:t>page</w:t>
+      </w:r>
+      <w:r>
+        <w:t xml:space="preserve"> listant les utilisateurs.</w:t>
+      </w:r>
+    </w:p>
+    <w:p>
+      <w:r>
+        <w:t>Seulement un administrateur</w:t>
+      </w:r>
+      <w:r>
+        <w:t xml:space="preserve"> </w:t>
+      </w:r>
+      <w:bookmarkStart w:id="0" w:name="_GoBack"/>
+      <w:bookmarkEnd w:id="0"/>
+      <w:r>
+        <w:t xml:space="preserve">(client) </w:t>
+      </w:r>
+      <w:r>
+        <w:t>sera capable de consulter la liste des utilisateurs et de modifier les données</w:t>
+      </w:r>
+      <w:r>
+        <w:t xml:space="preserve"> et aura le contrôle de toutes les lampes</w:t>
+      </w:r>
+      <w:r>
+        <w:t>.</w:t>
+      </w:r>
+      <w:r>
+        <w:br/>
+        <w:t xml:space="preserve">Les </w:t>
+      </w:r>
+      <w:r>
+        <w:t xml:space="preserve">utilisateurs auront accès que à leurs données et les lampes auquel ils auront </w:t>
+      </w:r>
+      <w:r>
+        <w:t>la permission</w:t>
+      </w:r>
+      <w:r>
+        <w:t xml:space="preserve"> de contrôle.</w:t>
+      </w:r>
+    </w:p>
+    <w:p>
+      <w:r>
+        <w:t xml:space="preserve">Afin d’avoir une idée de l’emplacement des différents composants de l’application. Une maquette pour chaque </w:t>
+      </w:r>
+      <w:r>
+        <w:t>page</w:t>
+      </w:r>
+      <w:r>
+        <w:t xml:space="preserve"> a été réaliser.</w:t>
       </w:r>
     </w:p>
     <w:p/>
@@ -655,12 +716,31 @@
           <w:szCs w:val="28"/>
           <w:u w:val="single"/>
         </w:rPr>
+        <w:br w:type="page"/>
+      </w:r>
+    </w:p>
+    <w:p>
+      <w:pPr>
+        <w:rPr>
+          <w:b/>
+          <w:sz w:val="28"/>
+          <w:szCs w:val="28"/>
+          <w:u w:val="single"/>
+        </w:rPr>
+      </w:pPr>
+      <w:r>
+        <w:rPr>
+          <w:b/>
+          <w:sz w:val="28"/>
+          <w:szCs w:val="28"/>
+          <w:u w:val="single"/>
+        </w:rPr>
+        <w:lastRenderedPageBreak/>
         <w:t>La base de données</w:t>
       </w:r>
     </w:p>
     <w:p>
       <w:r>
-        <w:lastRenderedPageBreak/>
         <w:t>Une base de données sur un serveur (Raspberry Pi) sera utilisée contenant</w:t>
       </w:r>
       <w:r>
@@ -754,7 +834,13 @@
     </w:p>
     <w:p>
       <w:r>
-        <w:t>On voudrait adapter la en place de notre produit partout que ce soit dans une entreprise ou un foyer.</w:t>
+        <w:t>On voudrait adapter la</w:t>
+      </w:r>
+      <w:r>
+        <w:t xml:space="preserve"> mise </w:t>
+      </w:r>
+      <w:r>
+        <w:t>en place de notre produit partout que ce soit dans une entreprise ou un foyer.</w:t>
       </w:r>
     </w:p>
     <w:p>
@@ -772,84 +858,7 @@
     </w:p>
     <w:p>
       <w:r>
-        <w:t>Nous aurons alors deux scripts. Un script gérant les utilisateurs et un script gérant la lumière.</w:t>
-      </w:r>
-    </w:p>
-    <w:p>
-      <w:r>
-        <w:t>Script Utilisateur</w:t>
-      </w:r>
-    </w:p>
-    <w:p>
-      <w:pPr>
-        <w:pStyle w:val="Paragraphedeliste"/>
-        <w:numPr>
-          <w:ilvl w:val="0"/>
-          <w:numId w:val="1"/>
-        </w:numPr>
-      </w:pPr>
-      <w:r>
-        <w:t>Ajout d’un utilisateur</w:t>
-      </w:r>
-    </w:p>
-    <w:p>
-      <w:pPr>
-        <w:pStyle w:val="Paragraphedeliste"/>
-        <w:numPr>
-          <w:ilvl w:val="0"/>
-          <w:numId w:val="1"/>
-        </w:numPr>
-      </w:pPr>
-      <w:r>
-        <w:t>Suppression d’un utilisateur</w:t>
-      </w:r>
-    </w:p>
-    <w:p>
-      <w:pPr>
-        <w:pStyle w:val="Paragraphedeliste"/>
-        <w:numPr>
-          <w:ilvl w:val="0"/>
-          <w:numId w:val="1"/>
-        </w:numPr>
-      </w:pPr>
-      <w:r>
-        <w:t>Modification du nom</w:t>
-      </w:r>
-    </w:p>
-    <w:p>
-      <w:pPr>
-        <w:pStyle w:val="Paragraphedeliste"/>
-        <w:numPr>
-          <w:ilvl w:val="0"/>
-          <w:numId w:val="1"/>
-        </w:numPr>
-      </w:pPr>
-      <w:r>
-        <w:t>Modification du prénom</w:t>
-      </w:r>
-    </w:p>
-    <w:p>
-      <w:pPr>
-        <w:pStyle w:val="Paragraphedeliste"/>
-        <w:numPr>
-          <w:ilvl w:val="0"/>
-          <w:numId w:val="1"/>
-        </w:numPr>
-      </w:pPr>
-      <w:r>
-        <w:t>Modification du mot de passe</w:t>
-      </w:r>
-    </w:p>
-    <w:p>
-      <w:pPr>
-        <w:pStyle w:val="Paragraphedeliste"/>
-        <w:numPr>
-          <w:ilvl w:val="0"/>
-          <w:numId w:val="1"/>
-        </w:numPr>
-      </w:pPr>
-      <w:r>
-        <w:t>Modification du type d’utilisateur</w:t>
+        <w:t>Nous aurons un script gérant la lumière.</w:t>
       </w:r>
     </w:p>
     <w:p>

</xml_diff>

<commit_message>
Ajout de la section DNS
</commit_message>
<xml_diff>
--- a/Cahier des charges/description des services.docx
+++ b/Cahier des charges/description des services.docx
@@ -45,7 +45,10 @@
         <w:t xml:space="preserve">Le contrôle se fera par le biais d’une </w:t>
       </w:r>
       <w:r>
-        <w:t>page web. Ainsi le contrôle sera disponible par tout appareil pouvant utiliser un navigateur web0</w:t>
+        <w:t>page web. Ainsi le contrôle sera disponible par tout appareil pouvant utiliser un navigateur web</w:t>
+      </w:r>
+      <w:r>
+        <w:t>.</w:t>
       </w:r>
     </w:p>
     <w:p>
@@ -152,12 +155,7 @@
         <w:t>Seulement un administrateur</w:t>
       </w:r>
       <w:r>
-        <w:t xml:space="preserve"> </w:t>
-      </w:r>
-      <w:bookmarkStart w:id="0" w:name="_GoBack"/>
-      <w:bookmarkEnd w:id="0"/>
-      <w:r>
-        <w:t xml:space="preserve">(client) </w:t>
+        <w:t xml:space="preserve"> (client) </w:t>
       </w:r>
       <w:r>
         <w:t>sera capable de consulter la liste des utilisateurs et de modifier les données</w:t>
@@ -736,6 +734,131 @@
           <w:u w:val="single"/>
         </w:rPr>
         <w:lastRenderedPageBreak/>
+        <w:t>Serveur Linux</w:t>
+      </w:r>
+    </w:p>
+    <w:p>
+      <w:pPr>
+        <w:rPr>
+          <w:sz w:val="24"/>
+          <w:szCs w:val="24"/>
+        </w:rPr>
+      </w:pPr>
+      <w:r>
+        <w:rPr>
+          <w:sz w:val="24"/>
+          <w:szCs w:val="24"/>
+        </w:rPr>
+        <w:t>Le Raspberry pi jouera le rôle du serveur. Il devra fournir différents services.</w:t>
+      </w:r>
+    </w:p>
+    <w:p>
+      <w:pPr>
+        <w:pStyle w:val="Paragraphedeliste"/>
+        <w:numPr>
+          <w:ilvl w:val="0"/>
+          <w:numId w:val="1"/>
+        </w:numPr>
+        <w:rPr>
+          <w:sz w:val="24"/>
+          <w:szCs w:val="24"/>
+        </w:rPr>
+      </w:pPr>
+      <w:r>
+        <w:rPr>
+          <w:sz w:val="24"/>
+          <w:szCs w:val="24"/>
+        </w:rPr>
+        <w:t>Web : permettant d’héberger la page web.</w:t>
+      </w:r>
+    </w:p>
+    <w:p>
+      <w:pPr>
+        <w:pStyle w:val="Paragraphedeliste"/>
+        <w:numPr>
+          <w:ilvl w:val="0"/>
+          <w:numId w:val="1"/>
+        </w:numPr>
+      </w:pPr>
+      <w:r>
+        <w:t>DNS : pour permettre que le site web soit accessible autrement que en notant l’adresse IP.</w:t>
+      </w:r>
+    </w:p>
+    <w:p>
+      <w:pPr>
+        <w:pStyle w:val="Paragraphedeliste"/>
+        <w:numPr>
+          <w:ilvl w:val="0"/>
+          <w:numId w:val="1"/>
+        </w:numPr>
+      </w:pPr>
+      <w:r>
+        <w:t>BDD : qui contiendra toute les données (les utilisateurs et les lampes).</w:t>
+      </w:r>
+    </w:p>
+    <w:p>
+      <w:pPr>
+        <w:pStyle w:val="Paragraphedeliste"/>
+        <w:numPr>
+          <w:ilvl w:val="0"/>
+          <w:numId w:val="1"/>
+        </w:numPr>
+      </w:pPr>
+      <w:r>
+        <w:t>DHCP : qui sera configuré pour donner dynamiquement les informations de connexions aux modules.</w:t>
+      </w:r>
+    </w:p>
+    <w:p>
+      <w:r>
+        <w:t>Le serveur devra également être sécuriser avec par exemple un antivirus, SE Linux et la configuration du firewall.</w:t>
+      </w:r>
+    </w:p>
+    <w:p>
+      <w:pPr>
+        <w:rPr>
+          <w:b/>
+          <w:sz w:val="28"/>
+          <w:szCs w:val="28"/>
+          <w:u w:val="single"/>
+        </w:rPr>
+      </w:pPr>
+    </w:p>
+    <w:p>
+      <w:pPr>
+        <w:rPr>
+          <w:b/>
+          <w:sz w:val="28"/>
+          <w:szCs w:val="28"/>
+          <w:u w:val="single"/>
+        </w:rPr>
+      </w:pPr>
+      <w:r>
+        <w:rPr>
+          <w:b/>
+          <w:sz w:val="28"/>
+          <w:szCs w:val="28"/>
+          <w:u w:val="single"/>
+        </w:rPr>
+        <w:br w:type="page"/>
+      </w:r>
+    </w:p>
+    <w:p>
+      <w:pPr>
+        <w:rPr>
+          <w:b/>
+          <w:sz w:val="28"/>
+          <w:szCs w:val="28"/>
+          <w:u w:val="single"/>
+        </w:rPr>
+      </w:pPr>
+      <w:r>
+        <w:rPr>
+          <w:b/>
+          <w:sz w:val="28"/>
+          <w:szCs w:val="28"/>
+          <w:u w:val="single"/>
+        </w:rPr>
+        <w:lastRenderedPageBreak/>
         <w:t>La base de données</w:t>
       </w:r>
     </w:p>
@@ -917,7 +1040,173 @@
         <w:t>e</w:t>
       </w:r>
     </w:p>
-    <w:p/>
+    <w:p>
+      <w:r>
+        <w:br w:type="page"/>
+      </w:r>
+    </w:p>
+    <w:p>
+      <w:pPr>
+        <w:rPr>
+          <w:b/>
+          <w:sz w:val="28"/>
+          <w:szCs w:val="28"/>
+          <w:u w:val="single"/>
+        </w:rPr>
+      </w:pPr>
+      <w:r>
+        <w:rPr>
+          <w:b/>
+          <w:sz w:val="28"/>
+          <w:szCs w:val="28"/>
+          <w:u w:val="single"/>
+        </w:rPr>
+        <w:lastRenderedPageBreak/>
+        <w:t>DNS</w:t>
+      </w:r>
+    </w:p>
+    <w:p>
+      <w:pPr>
+        <w:rPr>
+          <w:sz w:val="24"/>
+          <w:szCs w:val="24"/>
+        </w:rPr>
+      </w:pPr>
+      <w:r>
+        <w:rPr>
+          <w:sz w:val="24"/>
+          <w:szCs w:val="24"/>
+        </w:rPr>
+        <w:t>Le DNS sera principalement utilisé pour permettre l’accès au site web autrement que par l’adresse IP.</w:t>
+      </w:r>
+    </w:p>
+    <w:p>
+      <w:pPr>
+        <w:rPr>
+          <w:sz w:val="24"/>
+          <w:szCs w:val="24"/>
+        </w:rPr>
+      </w:pPr>
+      <w:r>
+        <w:rPr>
+          <w:sz w:val="24"/>
+          <w:szCs w:val="24"/>
+        </w:rPr>
+        <w:t>Il sera également utilisé pour associer l’adresse IP d’un module à un nom.</w:t>
+      </w:r>
+    </w:p>
+    <w:p>
+      <w:pPr>
+        <w:rPr>
+          <w:sz w:val="24"/>
+          <w:szCs w:val="24"/>
+        </w:rPr>
+      </w:pPr>
+      <w:r>
+        <w:rPr>
+          <w:sz w:val="24"/>
+          <w:szCs w:val="24"/>
+        </w:rPr>
+        <w:t>Exemples :</w:t>
+      </w:r>
+    </w:p>
+    <w:p>
+      <w:pPr>
+        <w:pStyle w:val="Paragraphedeliste"/>
+        <w:numPr>
+          <w:ilvl w:val="0"/>
+          <w:numId w:val="1"/>
+        </w:numPr>
+        <w:rPr>
+          <w:sz w:val="24"/>
+          <w:szCs w:val="24"/>
+        </w:rPr>
+      </w:pPr>
+      <w:r>
+        <w:rPr>
+          <w:sz w:val="24"/>
+          <w:szCs w:val="24"/>
+        </w:rPr>
+        <w:t>10.0.0.10 = lampe salon</w:t>
+      </w:r>
+    </w:p>
+    <w:p>
+      <w:pPr>
+        <w:pStyle w:val="Paragraphedeliste"/>
+        <w:numPr>
+          <w:ilvl w:val="0"/>
+          <w:numId w:val="1"/>
+        </w:numPr>
+        <w:rPr>
+          <w:sz w:val="24"/>
+          <w:szCs w:val="24"/>
+        </w:rPr>
+      </w:pPr>
+      <w:r>
+        <w:rPr>
+          <w:sz w:val="24"/>
+          <w:szCs w:val="24"/>
+        </w:rPr>
+        <w:t>10.0.0.11 = lampe cuisine</w:t>
+      </w:r>
+    </w:p>
+    <w:p>
+      <w:pPr>
+        <w:pStyle w:val="Paragraphedeliste"/>
+        <w:numPr>
+          <w:ilvl w:val="0"/>
+          <w:numId w:val="1"/>
+        </w:numPr>
+        <w:rPr>
+          <w:sz w:val="24"/>
+          <w:szCs w:val="24"/>
+        </w:rPr>
+      </w:pPr>
+      <w:r>
+        <w:rPr>
+          <w:sz w:val="24"/>
+          <w:szCs w:val="24"/>
+        </w:rPr>
+        <w:t>10.0.0.12 = lampe salle de bain</w:t>
+      </w:r>
+    </w:p>
+    <w:p>
+      <w:pPr>
+        <w:pStyle w:val="Paragraphedeliste"/>
+        <w:numPr>
+          <w:ilvl w:val="0"/>
+          <w:numId w:val="1"/>
+        </w:numPr>
+        <w:rPr>
+          <w:sz w:val="24"/>
+          <w:szCs w:val="24"/>
+        </w:rPr>
+      </w:pPr>
+      <w:r>
+        <w:rPr>
+          <w:sz w:val="24"/>
+          <w:szCs w:val="24"/>
+        </w:rPr>
+        <w:t>10.0.0.13 = lampe salle à manger</w:t>
+      </w:r>
+    </w:p>
+    <w:p>
+      <w:pPr>
+        <w:rPr>
+          <w:sz w:val="24"/>
+          <w:szCs w:val="24"/>
+        </w:rPr>
+      </w:pPr>
+      <w:r>
+        <w:rPr>
+          <w:sz w:val="24"/>
+          <w:szCs w:val="24"/>
+        </w:rPr>
+        <w:t>Ainsi chaque module pourra être accessible par son nom et utilisable sans devoir changer une adresse IP dans le code.</w:t>
+      </w:r>
+      <w:bookmarkStart w:id="0" w:name="_GoBack"/>
+      <w:bookmarkEnd w:id="0"/>
+    </w:p>
     <w:sectPr>
       <w:pgSz w:w="11906" w:h="16838"/>
       <w:pgMar w:top="1417" w:right="1417" w:bottom="1417" w:left="1417" w:header="708" w:footer="708" w:gutter="0"/>
@@ -945,7 +1234,7 @@
         <w:rFonts w:ascii="Calibri" w:eastAsiaTheme="minorHAnsi" w:hAnsi="Calibri" w:cs="Calibri" w:hint="default"/>
       </w:rPr>
     </w:lvl>
-    <w:lvl w:ilvl="1" w:tplc="040C0003" w:tentative="1">
+    <w:lvl w:ilvl="1" w:tplc="040C0003">
       <w:start w:val="1"/>
       <w:numFmt w:val="bullet"/>
       <w:lvlText w:val="o"/>

</xml_diff>

<commit_message>
remplacement du relay par dimmer
</commit_message>
<xml_diff>
--- a/Cahier des charges/description des services.docx
+++ b/Cahier des charges/description des services.docx
@@ -590,7 +590,7 @@
         <w:rPr>
           <w:szCs w:val="28"/>
         </w:rPr>
-        <w:t>Un Relay 5V</w:t>
+        <w:t>AC Light Dimmer Module, 1 Channel, 3.3V/5V logic, AC 50/60hz, 220V/110V</w:t>
       </w:r>
     </w:p>
     <w:p>
@@ -645,7 +645,43 @@
         <w:rPr>
           <w:szCs w:val="28"/>
         </w:rPr>
-        <w:t>Pour allumer la lumière, Le Relay 5V sera relié au Raspberry sur ses pins de commande. De l’autre côté, il sera relié à la phase et le fil de commande de la lampe.</w:t>
+        <w:t>Pour</w:t>
+      </w:r>
+      <w:r>
+        <w:rPr>
+          <w:szCs w:val="28"/>
+        </w:rPr>
+        <w:t xml:space="preserve"> allumer la lumière, le Dimmer</w:t>
+      </w:r>
+      <w:r>
+        <w:rPr>
+          <w:szCs w:val="28"/>
+        </w:rPr>
+        <w:t xml:space="preserve"> sera relié au Raspberry sur ses pins de commande. De l’autre côté, il sera relié à la phase et le fil de commande de la lampe.</w:t>
+      </w:r>
+      <w:r>
+        <w:rPr>
+          <w:szCs w:val="28"/>
+        </w:rPr>
+        <w:t xml:space="preserve"> Le D</w:t>
+      </w:r>
+      <w:r>
+        <w:rPr>
+          <w:szCs w:val="28"/>
+        </w:rPr>
+        <w:t xml:space="preserve">immer permettra un contrôle progressif de la luminosité des ampoules, ce que nous utiliserons pour faire des fonctions et </w:t>
+      </w:r>
+      <w:r>
+        <w:rPr>
+          <w:szCs w:val="28"/>
+        </w:rPr>
+        <w:t>des modes</w:t>
+      </w:r>
+      <w:r>
+        <w:rPr>
+          <w:szCs w:val="28"/>
+        </w:rPr>
+        <w:t xml:space="preserve"> pour les utilisateurs.</w:t>
       </w:r>
     </w:p>
     <w:p>
@@ -680,40 +716,43 @@
           <w:u w:val="single"/>
         </w:rPr>
       </w:pPr>
-    </w:p>
-    <w:p>
-      <w:pPr>
-        <w:rPr>
-          <w:szCs w:val="28"/>
-        </w:rPr>
-      </w:pPr>
-    </w:p>
-    <w:p>
-      <w:pPr>
-        <w:rPr>
-          <w:b/>
-          <w:sz w:val="28"/>
-          <w:szCs w:val="28"/>
-          <w:u w:val="single"/>
-        </w:rPr>
-      </w:pPr>
-    </w:p>
-    <w:p>
-      <w:pPr>
-        <w:rPr>
-          <w:b/>
-          <w:sz w:val="28"/>
-          <w:szCs w:val="28"/>
-          <w:u w:val="single"/>
-        </w:rPr>
-      </w:pPr>
-      <w:r>
-        <w:rPr>
-          <w:b/>
-          <w:sz w:val="28"/>
-          <w:szCs w:val="28"/>
-          <w:u w:val="single"/>
-        </w:rPr>
+      <w:bookmarkStart w:id="0" w:name="_GoBack"/>
+      <w:bookmarkEnd w:id="0"/>
+    </w:p>
+    <w:p>
+      <w:pPr>
+        <w:rPr>
+          <w:szCs w:val="28"/>
+        </w:rPr>
+      </w:pPr>
+    </w:p>
+    <w:p>
+      <w:pPr>
+        <w:rPr>
+          <w:b/>
+          <w:sz w:val="28"/>
+          <w:szCs w:val="28"/>
+          <w:u w:val="single"/>
+        </w:rPr>
+      </w:pPr>
+    </w:p>
+    <w:p>
+      <w:pPr>
+        <w:rPr>
+          <w:b/>
+          <w:sz w:val="28"/>
+          <w:szCs w:val="28"/>
+          <w:u w:val="single"/>
+        </w:rPr>
+      </w:pPr>
+      <w:r>
+        <w:rPr>
+          <w:b/>
+          <w:sz w:val="28"/>
+          <w:szCs w:val="28"/>
+          <w:u w:val="single"/>
+        </w:rPr>
+        <w:lastRenderedPageBreak/>
         <w:br w:type="page"/>
       </w:r>
     </w:p>
@@ -734,6 +773,55 @@
           <w:u w:val="single"/>
         </w:rPr>
         <w:lastRenderedPageBreak/>
+        <w:br w:type="page"/>
+      </w:r>
+    </w:p>
+    <w:p>
+      <w:pPr>
+        <w:rPr>
+          <w:b/>
+          <w:sz w:val="36"/>
+          <w:szCs w:val="28"/>
+          <w:u w:val="single"/>
+        </w:rPr>
+      </w:pPr>
+      <w:r>
+        <w:rPr>
+          <w:b/>
+          <w:sz w:val="36"/>
+          <w:szCs w:val="28"/>
+          <w:u w:val="single"/>
+        </w:rPr>
+        <w:lastRenderedPageBreak/>
+        <w:t>Généraux</w:t>
+      </w:r>
+    </w:p>
+    <w:p>
+      <w:pPr>
+        <w:rPr>
+          <w:b/>
+          <w:sz w:val="28"/>
+          <w:szCs w:val="28"/>
+          <w:u w:val="single"/>
+        </w:rPr>
+      </w:pPr>
+    </w:p>
+    <w:p>
+      <w:pPr>
+        <w:rPr>
+          <w:b/>
+          <w:sz w:val="28"/>
+          <w:szCs w:val="28"/>
+          <w:u w:val="single"/>
+        </w:rPr>
+      </w:pPr>
+      <w:r>
+        <w:rPr>
+          <w:b/>
+          <w:sz w:val="28"/>
+          <w:szCs w:val="28"/>
+          <w:u w:val="single"/>
+        </w:rPr>
         <w:t>Serveur Linux</w:t>
       </w:r>
     </w:p>
@@ -1204,8 +1292,6 @@
         </w:rPr>
         <w:t>Ainsi chaque module pourra être accessible par son nom et utilisable sans devoir changer une adresse IP dans le code.</w:t>
       </w:r>
-      <w:bookmarkStart w:id="0" w:name="_GoBack"/>
-      <w:bookmarkEnd w:id="0"/>
     </w:p>
     <w:sectPr>
       <w:pgSz w:w="11906" w:h="16838"/>

</xml_diff>